<commit_message>
Exercicios 4 e 5
</commit_message>
<xml_diff>
--- a/Exercicios2_Daniel_Pessoto_N4286J1_Pinheiros.docx
+++ b/Exercicios2_Daniel_Pessoto_N4286J1_Pinheiros.docx
@@ -915,143 +915,70 @@
         <w:t xml:space="preserve"> </w:t>
       </w:r>
       <w:r>
-        <w:t>Foi utilizada o encapsulamento no atributo, para que não se tenha acesso direto a este atributo, sendo necessário a utilização dos métodos Get e Set.</w:t>
-      </w:r>
-    </w:p>
-    <w:p>
-      <w:pPr>
-        <w:jc w:val="both"/>
-        <w:rPr>
-          <w:b/>
-          <w:bCs/>
-        </w:rPr>
-      </w:pPr>
-    </w:p>
-    <w:p>
-      <w:pPr>
-        <w:jc w:val="both"/>
-        <w:rPr>
-          <w:b/>
-          <w:bCs/>
-        </w:rPr>
-      </w:pPr>
-    </w:p>
-    <w:p>
-      <w:pPr>
-        <w:jc w:val="both"/>
-        <w:rPr>
-          <w:b/>
-          <w:bCs/>
-        </w:rPr>
-      </w:pPr>
-    </w:p>
-    <w:p>
-      <w:pPr>
-        <w:jc w:val="both"/>
-        <w:rPr>
-          <w:b/>
-          <w:bCs/>
-        </w:rPr>
-      </w:pPr>
-    </w:p>
-    <w:p>
-      <w:pPr>
-        <w:jc w:val="both"/>
-        <w:rPr>
-          <w:b/>
-          <w:bCs/>
-        </w:rPr>
-      </w:pPr>
-    </w:p>
-    <w:p>
-      <w:pPr>
-        <w:jc w:val="both"/>
-        <w:rPr>
-          <w:b/>
-          <w:bCs/>
-        </w:rPr>
-      </w:pPr>
-    </w:p>
-    <w:p>
-      <w:pPr>
-        <w:jc w:val="both"/>
-        <w:rPr>
-          <w:b/>
-          <w:bCs/>
-        </w:rPr>
-      </w:pPr>
-    </w:p>
-    <w:p>
-      <w:pPr>
-        <w:jc w:val="both"/>
-        <w:rPr>
-          <w:b/>
-          <w:bCs/>
-        </w:rPr>
-      </w:pPr>
-    </w:p>
-    <w:p>
-      <w:pPr>
-        <w:jc w:val="both"/>
-        <w:rPr>
-          <w:b/>
-          <w:bCs/>
-        </w:rPr>
-      </w:pPr>
-    </w:p>
-    <w:p>
-      <w:pPr>
-        <w:jc w:val="both"/>
-        <w:rPr>
-          <w:b/>
-          <w:bCs/>
-        </w:rPr>
-      </w:pPr>
-    </w:p>
-    <w:p>
-      <w:pPr>
-        <w:jc w:val="both"/>
-        <w:rPr>
-          <w:b/>
-          <w:bCs/>
-        </w:rPr>
-      </w:pPr>
-    </w:p>
-    <w:p>
-      <w:pPr>
-        <w:jc w:val="both"/>
-        <w:rPr>
-          <w:b/>
-          <w:bCs/>
-        </w:rPr>
-      </w:pPr>
-    </w:p>
-    <w:p>
-      <w:pPr>
-        <w:jc w:val="both"/>
-        <w:rPr>
-          <w:b/>
-          <w:bCs/>
-        </w:rPr>
-      </w:pPr>
-    </w:p>
-    <w:p>
-      <w:pPr>
-        <w:jc w:val="both"/>
-        <w:rPr>
-          <w:b/>
-          <w:bCs/>
-        </w:rPr>
-      </w:pPr>
-    </w:p>
-    <w:p>
-      <w:pPr>
-        <w:jc w:val="both"/>
-        <w:rPr>
-          <w:b/>
-          <w:bCs/>
-        </w:rPr>
-      </w:pPr>
+        <w:t xml:space="preserve">Foi utilizada o encapsulamento no atributo, para que não se tenha acesso direto a este atributo, sendo necessário a utilização dos métodos </w:t>
+      </w:r>
+      <w:proofErr w:type="spellStart"/>
+      <w:r>
+        <w:t>Get</w:t>
+      </w:r>
+      <w:proofErr w:type="spellEnd"/>
+      <w:r>
+        <w:t xml:space="preserve"> e </w:t>
+      </w:r>
+      <w:proofErr w:type="gramStart"/>
+      <w:r>
+        <w:t>Set.</w:t>
+      </w:r>
+      <w:proofErr w:type="gramEnd"/>
+    </w:p>
+    <w:p>
+      <w:pPr>
+        <w:jc w:val="both"/>
+        <w:rPr>
+          <w:b/>
+          <w:bCs/>
+        </w:rPr>
+      </w:pPr>
+      <w:r>
+        <w:rPr>
+          <w:noProof/>
+        </w:rPr>
+        <w:drawing>
+          <wp:inline distT="0" distB="0" distL="0" distR="0" wp14:anchorId="6284F6D8" wp14:editId="48A5B549">
+            <wp:extent cx="5400040" cy="4305935"/>
+            <wp:effectExtent l="0" t="0" r="0" b="0"/>
+            <wp:docPr id="1" name="Imagem 1"/>
+            <wp:cNvGraphicFramePr>
+              <a:graphicFrameLocks xmlns:a="http://schemas.openxmlformats.org/drawingml/2006/main" noChangeAspect="1"/>
+            </wp:cNvGraphicFramePr>
+            <a:graphic xmlns:a="http://schemas.openxmlformats.org/drawingml/2006/main">
+              <a:graphicData uri="http://schemas.openxmlformats.org/drawingml/2006/picture">
+                <pic:pic xmlns:pic="http://schemas.openxmlformats.org/drawingml/2006/picture">
+                  <pic:nvPicPr>
+                    <pic:cNvPr id="1" name=""/>
+                    <pic:cNvPicPr/>
+                  </pic:nvPicPr>
+                  <pic:blipFill>
+                    <a:blip r:embed="rId7"/>
+                    <a:stretch>
+                      <a:fillRect/>
+                    </a:stretch>
+                  </pic:blipFill>
+                  <pic:spPr>
+                    <a:xfrm>
+                      <a:off x="0" y="0"/>
+                      <a:ext cx="5400040" cy="4305935"/>
+                    </a:xfrm>
+                    <a:prstGeom prst="rect">
+                      <a:avLst/>
+                    </a:prstGeom>
+                  </pic:spPr>
+                </pic:pic>
+              </a:graphicData>
+            </a:graphic>
+          </wp:inline>
+        </w:drawing>
+      </w:r>
     </w:p>
     <w:p>
       <w:pPr>
@@ -1067,6 +994,583 @@
           <w:bCs/>
         </w:rPr>
         <w:lastRenderedPageBreak/>
+        <w:t>Questão 4)</w:t>
+      </w:r>
+    </w:p>
+    <w:p>
+      <w:pPr>
+        <w:jc w:val="both"/>
+        <w:rPr>
+          <w:b/>
+          <w:bCs/>
+        </w:rPr>
+      </w:pPr>
+      <w:r>
+        <w:rPr>
+          <w:noProof/>
+        </w:rPr>
+        <w:drawing>
+          <wp:inline distT="0" distB="0" distL="0" distR="0" wp14:anchorId="018D1136" wp14:editId="70B951DD">
+            <wp:extent cx="2247900" cy="1347299"/>
+            <wp:effectExtent l="0" t="0" r="0" b="5715"/>
+            <wp:docPr id="28" name="Imagem 28"/>
+            <wp:cNvGraphicFramePr>
+              <a:graphicFrameLocks xmlns:a="http://schemas.openxmlformats.org/drawingml/2006/main" noChangeAspect="1"/>
+            </wp:cNvGraphicFramePr>
+            <a:graphic xmlns:a="http://schemas.openxmlformats.org/drawingml/2006/main">
+              <a:graphicData uri="http://schemas.openxmlformats.org/drawingml/2006/picture">
+                <pic:pic xmlns:pic="http://schemas.openxmlformats.org/drawingml/2006/picture">
+                  <pic:nvPicPr>
+                    <pic:cNvPr id="1" name=""/>
+                    <pic:cNvPicPr/>
+                  </pic:nvPicPr>
+                  <pic:blipFill>
+                    <a:blip r:embed="rId8"/>
+                    <a:stretch>
+                      <a:fillRect/>
+                    </a:stretch>
+                  </pic:blipFill>
+                  <pic:spPr>
+                    <a:xfrm>
+                      <a:off x="0" y="0"/>
+                      <a:ext cx="2271098" cy="1361203"/>
+                    </a:xfrm>
+                    <a:prstGeom prst="rect">
+                      <a:avLst/>
+                    </a:prstGeom>
+                  </pic:spPr>
+                </pic:pic>
+              </a:graphicData>
+            </a:graphic>
+          </wp:inline>
+        </w:drawing>
+      </w:r>
+    </w:p>
+    <w:p>
+      <w:pPr>
+        <w:jc w:val="both"/>
+        <w:rPr>
+          <w:b/>
+          <w:bCs/>
+        </w:rPr>
+      </w:pPr>
+      <w:r>
+        <w:rPr>
+          <w:b/>
+          <w:bCs/>
+        </w:rPr>
+        <w:t xml:space="preserve">Solução: </w:t>
+      </w:r>
+    </w:p>
+    <w:p>
+      <w:pPr>
+        <w:jc w:val="both"/>
+      </w:pPr>
+      <w:r>
+        <w:rPr>
+          <w:b/>
+          <w:bCs/>
+        </w:rPr>
+        <w:t>Alternativa-Correta:</w:t>
+      </w:r>
+      <w:r>
+        <w:t xml:space="preserve"> </w:t>
+      </w:r>
+      <w:r>
+        <w:t>A</w:t>
+      </w:r>
+    </w:p>
+    <w:p>
+      <w:pPr>
+        <w:jc w:val="both"/>
+        <w:rPr>
+          <w:rFonts w:ascii="Consolas" w:hAnsi="Consolas" w:cs="Consolas"/>
+          <w:color w:val="000000"/>
+          <w:sz w:val="19"/>
+          <w:szCs w:val="19"/>
+        </w:rPr>
+      </w:pPr>
+      <w:r>
+        <w:rPr>
+          <w:b/>
+          <w:bCs/>
+        </w:rPr>
+        <w:t>Justificativa:</w:t>
+      </w:r>
+      <w:r>
+        <w:t xml:space="preserve"> </w:t>
+      </w:r>
+      <w:r>
+        <w:t xml:space="preserve">A classe </w:t>
+      </w:r>
+      <w:proofErr w:type="spellStart"/>
+      <w:r>
+        <w:t>CalAritimetica</w:t>
+      </w:r>
+      <w:proofErr w:type="spellEnd"/>
+      <w:r>
+        <w:t xml:space="preserve"> possui apenas um método, que é o </w:t>
+      </w:r>
+      <w:proofErr w:type="spellStart"/>
+      <w:proofErr w:type="gramStart"/>
+      <w:r>
+        <w:rPr>
+          <w:rFonts w:ascii="Consolas" w:hAnsi="Consolas" w:cs="Consolas"/>
+          <w:color w:val="000000"/>
+          <w:sz w:val="19"/>
+          <w:szCs w:val="19"/>
+        </w:rPr>
+        <w:t>Subtracao</w:t>
+      </w:r>
+      <w:proofErr w:type="spellEnd"/>
+      <w:r>
+        <w:rPr>
+          <w:rFonts w:ascii="Consolas" w:hAnsi="Consolas" w:cs="Consolas"/>
+          <w:color w:val="000000"/>
+          <w:sz w:val="19"/>
+          <w:szCs w:val="19"/>
+        </w:rPr>
+        <w:t>(</w:t>
+      </w:r>
+      <w:proofErr w:type="spellStart"/>
+      <w:proofErr w:type="gramEnd"/>
+      <w:r>
+        <w:rPr>
+          <w:rFonts w:ascii="Consolas" w:hAnsi="Consolas" w:cs="Consolas"/>
+          <w:color w:val="0000FF"/>
+          <w:sz w:val="19"/>
+          <w:szCs w:val="19"/>
+        </w:rPr>
+        <w:t>int</w:t>
+      </w:r>
+      <w:proofErr w:type="spellEnd"/>
+      <w:r>
+        <w:rPr>
+          <w:rFonts w:ascii="Consolas" w:hAnsi="Consolas" w:cs="Consolas"/>
+          <w:color w:val="000000"/>
+          <w:sz w:val="19"/>
+          <w:szCs w:val="19"/>
+        </w:rPr>
+        <w:t xml:space="preserve"> n1, </w:t>
+      </w:r>
+      <w:proofErr w:type="spellStart"/>
+      <w:r>
+        <w:rPr>
+          <w:rFonts w:ascii="Consolas" w:hAnsi="Consolas" w:cs="Consolas"/>
+          <w:color w:val="0000FF"/>
+          <w:sz w:val="19"/>
+          <w:szCs w:val="19"/>
+        </w:rPr>
+        <w:t>int</w:t>
+      </w:r>
+      <w:proofErr w:type="spellEnd"/>
+      <w:r>
+        <w:rPr>
+          <w:rFonts w:ascii="Consolas" w:hAnsi="Consolas" w:cs="Consolas"/>
+          <w:color w:val="000000"/>
+          <w:sz w:val="19"/>
+          <w:szCs w:val="19"/>
+        </w:rPr>
+        <w:t xml:space="preserve"> n2)</w:t>
+      </w:r>
+      <w:r>
+        <w:rPr>
+          <w:rFonts w:ascii="Consolas" w:hAnsi="Consolas" w:cs="Consolas"/>
+          <w:color w:val="000000"/>
+          <w:sz w:val="19"/>
+          <w:szCs w:val="19"/>
+        </w:rPr>
+        <w:t>.</w:t>
+      </w:r>
+    </w:p>
+    <w:p>
+      <w:pPr>
+        <w:jc w:val="both"/>
+        <w:rPr>
+          <w:rFonts w:ascii="Consolas" w:hAnsi="Consolas" w:cs="Consolas"/>
+          <w:color w:val="000000"/>
+          <w:sz w:val="19"/>
+          <w:szCs w:val="19"/>
+        </w:rPr>
+      </w:pPr>
+    </w:p>
+    <w:p>
+      <w:pPr>
+        <w:jc w:val="both"/>
+        <w:rPr>
+          <w:b/>
+          <w:bCs/>
+        </w:rPr>
+      </w:pPr>
+      <w:r>
+        <w:rPr>
+          <w:b/>
+          <w:bCs/>
+        </w:rPr>
+        <w:t xml:space="preserve">Questão </w:t>
+      </w:r>
+      <w:r>
+        <w:rPr>
+          <w:b/>
+          <w:bCs/>
+        </w:rPr>
+        <w:t>5</w:t>
+      </w:r>
+      <w:r>
+        <w:rPr>
+          <w:b/>
+          <w:bCs/>
+        </w:rPr>
+        <w:t>)</w:t>
+      </w:r>
+    </w:p>
+    <w:p>
+      <w:pPr>
+        <w:jc w:val="both"/>
+        <w:rPr>
+          <w:b/>
+          <w:bCs/>
+        </w:rPr>
+      </w:pPr>
+      <w:r>
+        <w:rPr>
+          <w:noProof/>
+        </w:rPr>
+        <w:drawing>
+          <wp:inline distT="0" distB="0" distL="0" distR="0" wp14:anchorId="4EB5C503" wp14:editId="0A525EAB">
+            <wp:extent cx="2505075" cy="1498289"/>
+            <wp:effectExtent l="0" t="0" r="0" b="6985"/>
+            <wp:docPr id="30" name="Imagem 30"/>
+            <wp:cNvGraphicFramePr>
+              <a:graphicFrameLocks xmlns:a="http://schemas.openxmlformats.org/drawingml/2006/main" noChangeAspect="1"/>
+            </wp:cNvGraphicFramePr>
+            <a:graphic xmlns:a="http://schemas.openxmlformats.org/drawingml/2006/main">
+              <a:graphicData uri="http://schemas.openxmlformats.org/drawingml/2006/picture">
+                <pic:pic xmlns:pic="http://schemas.openxmlformats.org/drawingml/2006/picture">
+                  <pic:nvPicPr>
+                    <pic:cNvPr id="1" name=""/>
+                    <pic:cNvPicPr/>
+                  </pic:nvPicPr>
+                  <pic:blipFill>
+                    <a:blip r:embed="rId9"/>
+                    <a:stretch>
+                      <a:fillRect/>
+                    </a:stretch>
+                  </pic:blipFill>
+                  <pic:spPr>
+                    <a:xfrm>
+                      <a:off x="0" y="0"/>
+                      <a:ext cx="2528993" cy="1512594"/>
+                    </a:xfrm>
+                    <a:prstGeom prst="rect">
+                      <a:avLst/>
+                    </a:prstGeom>
+                  </pic:spPr>
+                </pic:pic>
+              </a:graphicData>
+            </a:graphic>
+          </wp:inline>
+        </w:drawing>
+      </w:r>
+    </w:p>
+    <w:p>
+      <w:pPr>
+        <w:jc w:val="both"/>
+        <w:rPr>
+          <w:b/>
+          <w:bCs/>
+        </w:rPr>
+      </w:pPr>
+      <w:r>
+        <w:rPr>
+          <w:b/>
+          <w:bCs/>
+        </w:rPr>
+        <w:t xml:space="preserve">Solução: </w:t>
+      </w:r>
+    </w:p>
+    <w:p>
+      <w:pPr>
+        <w:jc w:val="both"/>
+      </w:pPr>
+      <w:r>
+        <w:rPr>
+          <w:b/>
+          <w:bCs/>
+        </w:rPr>
+        <w:t>Alternativa-Correta:</w:t>
+      </w:r>
+      <w:r>
+        <w:t xml:space="preserve"> </w:t>
+      </w:r>
+      <w:r>
+        <w:t>B</w:t>
+      </w:r>
+    </w:p>
+    <w:p>
+      <w:pPr>
+        <w:jc w:val="both"/>
+        <w:rPr>
+          <w:rFonts w:ascii="Consolas" w:hAnsi="Consolas" w:cs="Consolas"/>
+          <w:color w:val="000000"/>
+          <w:sz w:val="19"/>
+          <w:szCs w:val="19"/>
+        </w:rPr>
+      </w:pPr>
+      <w:r>
+        <w:rPr>
+          <w:b/>
+          <w:bCs/>
+        </w:rPr>
+        <w:t>Justificativa:</w:t>
+      </w:r>
+      <w:r>
+        <w:t xml:space="preserve"> </w:t>
+      </w:r>
+      <w:r>
+        <w:t xml:space="preserve">O objeto cacl2, possuí apenas um método, que é o método da classe </w:t>
+      </w:r>
+      <w:proofErr w:type="spellStart"/>
+      <w:r>
+        <w:t>CalAritimetica</w:t>
+      </w:r>
+      <w:proofErr w:type="spellEnd"/>
+      <w:r>
+        <w:t xml:space="preserve">, que seria o método </w:t>
+      </w:r>
+      <w:proofErr w:type="spellStart"/>
+      <w:proofErr w:type="gramStart"/>
+      <w:r>
+        <w:rPr>
+          <w:rFonts w:ascii="Consolas" w:hAnsi="Consolas" w:cs="Consolas"/>
+          <w:color w:val="000000"/>
+          <w:sz w:val="19"/>
+          <w:szCs w:val="19"/>
+        </w:rPr>
+        <w:t>Subtracao</w:t>
+      </w:r>
+      <w:proofErr w:type="spellEnd"/>
+      <w:r>
+        <w:rPr>
+          <w:rFonts w:ascii="Consolas" w:hAnsi="Consolas" w:cs="Consolas"/>
+          <w:color w:val="000000"/>
+          <w:sz w:val="19"/>
+          <w:szCs w:val="19"/>
+        </w:rPr>
+        <w:t>(</w:t>
+      </w:r>
+      <w:proofErr w:type="spellStart"/>
+      <w:proofErr w:type="gramEnd"/>
+      <w:r>
+        <w:rPr>
+          <w:rFonts w:ascii="Consolas" w:hAnsi="Consolas" w:cs="Consolas"/>
+          <w:color w:val="0000FF"/>
+          <w:sz w:val="19"/>
+          <w:szCs w:val="19"/>
+        </w:rPr>
+        <w:t>int</w:t>
+      </w:r>
+      <w:proofErr w:type="spellEnd"/>
+      <w:r>
+        <w:rPr>
+          <w:rFonts w:ascii="Consolas" w:hAnsi="Consolas" w:cs="Consolas"/>
+          <w:color w:val="000000"/>
+          <w:sz w:val="19"/>
+          <w:szCs w:val="19"/>
+        </w:rPr>
+        <w:t xml:space="preserve"> n1, </w:t>
+      </w:r>
+      <w:proofErr w:type="spellStart"/>
+      <w:r>
+        <w:rPr>
+          <w:rFonts w:ascii="Consolas" w:hAnsi="Consolas" w:cs="Consolas"/>
+          <w:color w:val="0000FF"/>
+          <w:sz w:val="19"/>
+          <w:szCs w:val="19"/>
+        </w:rPr>
+        <w:t>int</w:t>
+      </w:r>
+      <w:proofErr w:type="spellEnd"/>
+      <w:r>
+        <w:rPr>
+          <w:rFonts w:ascii="Consolas" w:hAnsi="Consolas" w:cs="Consolas"/>
+          <w:color w:val="000000"/>
+          <w:sz w:val="19"/>
+          <w:szCs w:val="19"/>
+        </w:rPr>
+        <w:t xml:space="preserve"> n2).</w:t>
+      </w:r>
+    </w:p>
+    <w:p>
+      <w:pPr>
+        <w:jc w:val="both"/>
+        <w:rPr>
+          <w:rFonts w:ascii="Consolas" w:hAnsi="Consolas" w:cs="Consolas"/>
+          <w:color w:val="000000"/>
+          <w:sz w:val="19"/>
+          <w:szCs w:val="19"/>
+        </w:rPr>
+      </w:pPr>
+      <w:bookmarkStart w:id="0" w:name="_GoBack"/>
+      <w:bookmarkEnd w:id="0"/>
+    </w:p>
+    <w:p>
+      <w:pPr>
+        <w:jc w:val="both"/>
+        <w:rPr>
+          <w:rFonts w:ascii="Consolas" w:hAnsi="Consolas" w:cs="Consolas"/>
+          <w:color w:val="000000"/>
+          <w:sz w:val="19"/>
+          <w:szCs w:val="19"/>
+        </w:rPr>
+      </w:pPr>
+    </w:p>
+    <w:p>
+      <w:pPr>
+        <w:jc w:val="both"/>
+        <w:rPr>
+          <w:rFonts w:ascii="Consolas" w:hAnsi="Consolas" w:cs="Consolas"/>
+          <w:color w:val="000000"/>
+          <w:sz w:val="19"/>
+          <w:szCs w:val="19"/>
+        </w:rPr>
+      </w:pPr>
+    </w:p>
+    <w:p>
+      <w:pPr>
+        <w:jc w:val="both"/>
+      </w:pPr>
+    </w:p>
+    <w:p>
+      <w:pPr>
+        <w:jc w:val="both"/>
+        <w:rPr>
+          <w:b/>
+          <w:bCs/>
+        </w:rPr>
+      </w:pPr>
+    </w:p>
+    <w:p>
+      <w:pPr>
+        <w:jc w:val="both"/>
+        <w:rPr>
+          <w:b/>
+          <w:bCs/>
+        </w:rPr>
+      </w:pPr>
+    </w:p>
+    <w:p>
+      <w:pPr>
+        <w:jc w:val="both"/>
+        <w:rPr>
+          <w:b/>
+          <w:bCs/>
+        </w:rPr>
+      </w:pPr>
+    </w:p>
+    <w:p>
+      <w:pPr>
+        <w:jc w:val="both"/>
+        <w:rPr>
+          <w:b/>
+          <w:bCs/>
+        </w:rPr>
+      </w:pPr>
+    </w:p>
+    <w:p>
+      <w:pPr>
+        <w:jc w:val="both"/>
+        <w:rPr>
+          <w:b/>
+          <w:bCs/>
+        </w:rPr>
+      </w:pPr>
+    </w:p>
+    <w:p>
+      <w:pPr>
+        <w:jc w:val="both"/>
+        <w:rPr>
+          <w:b/>
+          <w:bCs/>
+        </w:rPr>
+      </w:pPr>
+    </w:p>
+    <w:p>
+      <w:pPr>
+        <w:jc w:val="both"/>
+        <w:rPr>
+          <w:b/>
+          <w:bCs/>
+        </w:rPr>
+      </w:pPr>
+    </w:p>
+    <w:p>
+      <w:pPr>
+        <w:jc w:val="both"/>
+        <w:rPr>
+          <w:b/>
+          <w:bCs/>
+        </w:rPr>
+      </w:pPr>
+    </w:p>
+    <w:p>
+      <w:pPr>
+        <w:jc w:val="both"/>
+        <w:rPr>
+          <w:b/>
+          <w:bCs/>
+        </w:rPr>
+      </w:pPr>
+    </w:p>
+    <w:p>
+      <w:pPr>
+        <w:jc w:val="both"/>
+        <w:rPr>
+          <w:b/>
+          <w:bCs/>
+        </w:rPr>
+      </w:pPr>
+    </w:p>
+    <w:p>
+      <w:pPr>
+        <w:jc w:val="both"/>
+        <w:rPr>
+          <w:b/>
+          <w:bCs/>
+        </w:rPr>
+      </w:pPr>
+    </w:p>
+    <w:p>
+      <w:pPr>
+        <w:jc w:val="both"/>
+        <w:rPr>
+          <w:b/>
+          <w:bCs/>
+        </w:rPr>
+      </w:pPr>
+    </w:p>
+    <w:p>
+      <w:pPr>
+        <w:jc w:val="both"/>
+        <w:rPr>
+          <w:b/>
+          <w:bCs/>
+        </w:rPr>
+      </w:pPr>
+    </w:p>
+    <w:p>
+      <w:pPr>
+        <w:jc w:val="both"/>
+        <w:rPr>
+          <w:b/>
+          <w:bCs/>
+        </w:rPr>
+      </w:pPr>
+      <w:r>
+        <w:rPr>
+          <w:b/>
+          <w:bCs/>
+        </w:rPr>
         <w:t xml:space="preserve">Questão </w:t>
       </w:r>
       <w:r>
@@ -1116,7 +1620,7 @@
                     </pic:cNvPicPr>
                   </pic:nvPicPr>
                   <pic:blipFill>
-                    <a:blip r:embed="rId7">
+                    <a:blip r:embed="rId10">
                       <a:extLst>
                         <a:ext uri="{28A0092B-C50C-407E-A947-70E740481C1C}">
                           <a14:useLocalDpi xmlns:a14="http://schemas.microsoft.com/office/drawing/2010/main" val="0"/>
@@ -1210,22 +1714,94 @@
           <w:sz w:val="24"/>
           <w:szCs w:val="24"/>
         </w:rPr>
-        <w:t>Soma(int op1, int op2)</w:t>
-      </w:r>
+        <w:t>Soma(</w:t>
+      </w:r>
+      <w:proofErr w:type="spellStart"/>
       <w:r>
         <w:rPr>
           <w:rFonts w:ascii="SFRM1200" w:hAnsi="SFRM1200" w:cs="SFRM1200"/>
           <w:sz w:val="24"/>
           <w:szCs w:val="24"/>
         </w:rPr>
-        <w:t xml:space="preserve"> é um método de instância, pois para utilizá-lo, é necessário instanciar um objeto do tipo Calculadora, diferente do método Soma(), que é static, que para acessá-lo, basta apenas indicar a classe Calculadora.Soma(). E tanto o </w:t>
-      </w:r>
+        <w:t>int</w:t>
+      </w:r>
+      <w:proofErr w:type="spellEnd"/>
       <w:r>
         <w:rPr>
           <w:rFonts w:ascii="SFRM1200" w:hAnsi="SFRM1200" w:cs="SFRM1200"/>
           <w:sz w:val="24"/>
           <w:szCs w:val="24"/>
         </w:rPr>
+        <w:t xml:space="preserve"> op1, </w:t>
+      </w:r>
+      <w:proofErr w:type="spellStart"/>
+      <w:r>
+        <w:rPr>
+          <w:rFonts w:ascii="SFRM1200" w:hAnsi="SFRM1200" w:cs="SFRM1200"/>
+          <w:sz w:val="24"/>
+          <w:szCs w:val="24"/>
+        </w:rPr>
+        <w:t>int</w:t>
+      </w:r>
+      <w:proofErr w:type="spellEnd"/>
+      <w:r>
+        <w:rPr>
+          <w:rFonts w:ascii="SFRM1200" w:hAnsi="SFRM1200" w:cs="SFRM1200"/>
+          <w:sz w:val="24"/>
+          <w:szCs w:val="24"/>
+        </w:rPr>
+        <w:t xml:space="preserve"> op2)</w:t>
+      </w:r>
+      <w:r>
+        <w:rPr>
+          <w:rFonts w:ascii="SFRM1200" w:hAnsi="SFRM1200" w:cs="SFRM1200"/>
+          <w:sz w:val="24"/>
+          <w:szCs w:val="24"/>
+        </w:rPr>
+        <w:t xml:space="preserve"> é um método de instância, pois para utilizá-lo, é necessário instanciar um objeto do tipo Calculadora, diferente do método Soma(), que é </w:t>
+      </w:r>
+      <w:proofErr w:type="spellStart"/>
+      <w:r>
+        <w:rPr>
+          <w:rFonts w:ascii="SFRM1200" w:hAnsi="SFRM1200" w:cs="SFRM1200"/>
+          <w:sz w:val="24"/>
+          <w:szCs w:val="24"/>
+        </w:rPr>
+        <w:t>static</w:t>
+      </w:r>
+      <w:proofErr w:type="spellEnd"/>
+      <w:r>
+        <w:rPr>
+          <w:rFonts w:ascii="SFRM1200" w:hAnsi="SFRM1200" w:cs="SFRM1200"/>
+          <w:sz w:val="24"/>
+          <w:szCs w:val="24"/>
+        </w:rPr>
+        <w:t xml:space="preserve">, que para acessá-lo, basta apenas indicar a classe </w:t>
+      </w:r>
+      <w:proofErr w:type="spellStart"/>
+      <w:r>
+        <w:rPr>
+          <w:rFonts w:ascii="SFRM1200" w:hAnsi="SFRM1200" w:cs="SFRM1200"/>
+          <w:sz w:val="24"/>
+          <w:szCs w:val="24"/>
+        </w:rPr>
+        <w:t>Calculadora.Soma</w:t>
+      </w:r>
+      <w:proofErr w:type="spellEnd"/>
+      <w:r>
+        <w:rPr>
+          <w:rFonts w:ascii="SFRM1200" w:hAnsi="SFRM1200" w:cs="SFRM1200"/>
+          <w:sz w:val="24"/>
+          <w:szCs w:val="24"/>
+        </w:rPr>
+        <w:t xml:space="preserve">(). E tanto o </w:t>
+      </w:r>
+      <w:r>
+        <w:rPr>
+          <w:rFonts w:ascii="SFRM1200" w:hAnsi="SFRM1200" w:cs="SFRM1200"/>
+          <w:sz w:val="24"/>
+          <w:szCs w:val="24"/>
+        </w:rPr>
         <w:t>operando</w:t>
       </w:r>
       <w:r>
@@ -1366,7 +1942,6 @@
           <w:b/>
           <w:bCs/>
         </w:rPr>
-        <w:lastRenderedPageBreak/>
         <w:t xml:space="preserve">Questão </w:t>
       </w:r>
       <w:r>
@@ -1416,7 +1991,7 @@
                     </pic:cNvPicPr>
                   </pic:nvPicPr>
                   <pic:blipFill>
-                    <a:blip r:embed="rId8">
+                    <a:blip r:embed="rId11">
                       <a:extLst>
                         <a:ext uri="{28A0092B-C50C-407E-A947-70E740481C1C}">
                           <a14:useLocalDpi xmlns:a14="http://schemas.microsoft.com/office/drawing/2010/main" val="0"/>
@@ -1502,8 +2077,6 @@
       <w:r>
         <w:t>Como não ocorreu nenhum erro, então o retorno é 1.</w:t>
       </w:r>
-      <w:bookmarkStart w:id="0" w:name="_GoBack"/>
-      <w:bookmarkEnd w:id="0"/>
     </w:p>
     <w:p>
       <w:pPr>

</xml_diff>